<commit_message>
Added first draft of report for average waiting time and expected hourly salary
</commit_message>
<xml_diff>
--- a/report/Report_Olav.docx
+++ b/report/Report_Olav.docx
@@ -94,7 +94,7 @@
     <w:p>
       <w:pPr>
         <w:rPr>
-          <w:lang w:val="nb-NO"/>
+          <w:lang w:val="en-US"/>
         </w:rPr>
       </w:pPr>
     </w:p>
@@ -157,7 +157,6 @@
         </w:rPr>
         <w:t xml:space="preserve">using the Leaflet library to extract a map over Chicago through Google’s map API. Thereafter we extracted </w:t>
       </w:r>
-      <w:proofErr w:type="spellStart"/>
       <w:r>
         <w:rPr>
           <w:i/>
@@ -166,14 +165,12 @@
         </w:rPr>
         <w:t>pickup_community_area</w:t>
       </w:r>
-      <w:proofErr w:type="spellEnd"/>
       <w:r>
         <w:rPr>
           <w:lang w:val="en-US"/>
         </w:rPr>
         <w:t xml:space="preserve">, </w:t>
       </w:r>
-      <w:proofErr w:type="spellStart"/>
       <w:r>
         <w:rPr>
           <w:i/>
@@ -182,7 +179,6 @@
         </w:rPr>
         <w:t>community_name</w:t>
       </w:r>
-      <w:proofErr w:type="spellEnd"/>
       <w:r>
         <w:rPr>
           <w:lang w:val="en-US"/>
@@ -203,7 +199,141 @@
         </w:rPr>
         <w:t xml:space="preserve">from the dataset of community borders. </w:t>
       </w:r>
-      <w:proofErr w:type="spellStart"/>
+      <w:r>
+        <w:rPr>
+          <w:i/>
+          <w:iCs/>
+          <w:lang w:val="en-US"/>
+        </w:rPr>
+        <w:t xml:space="preserve">pickup_community_area </w:t>
+      </w:r>
+      <w:r>
+        <w:rPr>
+          <w:lang w:val="en-US"/>
+        </w:rPr>
+        <w:t xml:space="preserve">is a </w:t>
+      </w:r>
+      <w:r>
+        <w:rPr>
+          <w:lang w:val="en-US"/>
+        </w:rPr>
+        <w:t xml:space="preserve">discrete variable </w:t>
+      </w:r>
+      <w:r>
+        <w:rPr>
+          <w:lang w:val="en-US"/>
+        </w:rPr>
+        <w:t>unique</w:t>
+      </w:r>
+      <w:r>
+        <w:rPr>
+          <w:lang w:val="en-US"/>
+        </w:rPr>
+        <w:t>ly</w:t>
+      </w:r>
+      <w:r>
+        <w:rPr>
+          <w:lang w:val="en-US"/>
+        </w:rPr>
+        <w:t xml:space="preserve"> identifying each area</w:t>
+      </w:r>
+      <w:r>
+        <w:rPr>
+          <w:lang w:val="en-US"/>
+        </w:rPr>
+        <w:t xml:space="preserve"> and</w:t>
+      </w:r>
+      <w:r>
+        <w:rPr>
+          <w:lang w:val="en-US"/>
+        </w:rPr>
+        <w:t xml:space="preserve"> </w:t>
+      </w:r>
+      <w:r>
+        <w:rPr>
+          <w:i/>
+          <w:iCs/>
+          <w:lang w:val="en-US"/>
+        </w:rPr>
+        <w:t xml:space="preserve">community_name </w:t>
+      </w:r>
+      <w:r>
+        <w:rPr>
+          <w:lang w:val="en-US"/>
+        </w:rPr>
+        <w:t xml:space="preserve">is a string variable which contains </w:t>
+      </w:r>
+      <w:r>
+        <w:rPr>
+          <w:lang w:val="en-US"/>
+        </w:rPr>
+        <w:t>its corresponding name</w:t>
+      </w:r>
+      <w:r>
+        <w:rPr>
+          <w:lang w:val="en-US"/>
+        </w:rPr>
+        <w:t>.</w:t>
+      </w:r>
+      <w:r>
+        <w:rPr>
+          <w:lang w:val="en-US"/>
+        </w:rPr>
+        <w:t xml:space="preserve"> </w:t>
+      </w:r>
+      <w:r>
+        <w:rPr>
+          <w:i/>
+          <w:iCs/>
+          <w:lang w:val="en-US"/>
+        </w:rPr>
+        <w:t>geometry</w:t>
+      </w:r>
+      <w:r>
+        <w:rPr>
+          <w:lang w:val="en-US"/>
+        </w:rPr>
+        <w:t xml:space="preserve"> is a </w:t>
+      </w:r>
+      <w:r>
+        <w:rPr>
+          <w:lang w:val="en-US"/>
+        </w:rPr>
+        <w:t xml:space="preserve">Polygon(?) data type which essentially is a list of coordinates representing the borders of each area. </w:t>
+      </w:r>
+    </w:p>
+    <w:p>
+      <w:pPr>
+        <w:rPr>
+          <w:lang w:val="en-US"/>
+        </w:rPr>
+      </w:pPr>
+      <w:r>
+        <w:rPr>
+          <w:lang w:val="en-US"/>
+        </w:rPr>
+        <w:t>The map and borders between the areas form the base layer for the following visualizations.</w:t>
+      </w:r>
+    </w:p>
+    <w:p>
+      <w:pPr>
+        <w:rPr>
+          <w:lang w:val="en-US"/>
+        </w:rPr>
+      </w:pPr>
+    </w:p>
+    <w:p>
+      <w:pPr>
+        <w:rPr>
+          <w:lang w:val="en-US"/>
+        </w:rPr>
+      </w:pPr>
+      <w:r>
+        <w:rPr>
+          <w:lang w:val="en-US"/>
+        </w:rPr>
+        <w:t xml:space="preserve">We will first look into how total revenue is distributed among the areas. The relevant variables we will use are </w:t>
+      </w:r>
       <w:r>
         <w:rPr>
           <w:i/>
@@ -212,11 +342,36 @@
         </w:rPr>
         <w:t>pickup_community_area</w:t>
       </w:r>
-      <w:proofErr w:type="spellEnd"/>
-      <w:r>
-        <w:rPr>
-          <w:i/>
-          <w:iCs/>
+      <w:r>
+        <w:rPr>
+          <w:lang w:val="en-US"/>
+        </w:rPr>
+        <w:t xml:space="preserve"> and </w:t>
+      </w:r>
+      <w:r>
+        <w:rPr>
+          <w:i/>
+          <w:iCs/>
+          <w:lang w:val="en-US"/>
+        </w:rPr>
+        <w:t>trip_total</w:t>
+      </w:r>
+      <w:r>
+        <w:rPr>
+          <w:lang w:val="en-US"/>
+        </w:rPr>
+        <w:t xml:space="preserve">. </w:t>
+      </w:r>
+      <w:r>
+        <w:rPr>
+          <w:i/>
+          <w:iCs/>
+          <w:lang w:val="en-US"/>
+        </w:rPr>
+        <w:t>pickup_community_area</w:t>
+      </w:r>
+      <w:r>
+        <w:rPr>
           <w:lang w:val="en-US"/>
         </w:rPr>
         <w:t xml:space="preserve"> </w:t>
@@ -225,37 +380,15 @@
         <w:rPr>
           <w:lang w:val="en-US"/>
         </w:rPr>
-        <w:t xml:space="preserve">is a </w:t>
-      </w:r>
-      <w:r>
-        <w:rPr>
-          <w:lang w:val="en-US"/>
-        </w:rPr>
-        <w:t xml:space="preserve">discrete variable </w:t>
-      </w:r>
-      <w:r>
-        <w:rPr>
-          <w:lang w:val="en-US"/>
-        </w:rPr>
-        <w:t>unique</w:t>
-      </w:r>
-      <w:r>
-        <w:rPr>
-          <w:lang w:val="en-US"/>
-        </w:rPr>
-        <w:t>ly</w:t>
-      </w:r>
-      <w:r>
-        <w:rPr>
-          <w:lang w:val="en-US"/>
-        </w:rPr>
-        <w:t xml:space="preserve"> identifying each area</w:t>
-      </w:r>
-      <w:r>
-        <w:rPr>
-          <w:lang w:val="en-US"/>
-        </w:rPr>
-        <w:t xml:space="preserve"> and</w:t>
+        <w:t xml:space="preserve">is identical to its corresponding variable in the area dataset. </w:t>
+      </w:r>
+      <w:r>
+        <w:rPr>
+          <w:i/>
+          <w:iCs/>
+          <w:lang w:val="en-US"/>
+        </w:rPr>
+        <w:t>trip_total</w:t>
       </w:r>
       <w:r>
         <w:rPr>
@@ -263,20 +396,28 @@
         </w:rPr>
         <w:t xml:space="preserve"> </w:t>
       </w:r>
-      <w:proofErr w:type="spellStart"/>
-      <w:r>
-        <w:rPr>
-          <w:i/>
-          <w:iCs/>
-          <w:lang w:val="en-US"/>
-        </w:rPr>
-        <w:t>community_name</w:t>
-      </w:r>
-      <w:proofErr w:type="spellEnd"/>
-      <w:r>
-        <w:rPr>
-          <w:i/>
-          <w:iCs/>
+      <w:r>
+        <w:rPr>
+          <w:lang w:val="en-US"/>
+        </w:rPr>
+        <w:t xml:space="preserve">is a continuous numeric variable (?) representing the entire cost of the taxi trip for the </w:t>
+      </w:r>
+      <w:r>
+        <w:rPr>
+          <w:u w:val="single"/>
+          <w:lang w:val="en-US"/>
+        </w:rPr>
+        <w:t>passenger</w:t>
+      </w:r>
+      <w:r>
+        <w:rPr>
+          <w:u w:val="single"/>
+          <w:lang w:val="en-US"/>
+        </w:rPr>
+        <w:t>.</w:t>
+      </w:r>
+      <w:r>
+        <w:rPr>
           <w:lang w:val="en-US"/>
         </w:rPr>
         <w:t xml:space="preserve"> </w:t>
@@ -285,96 +426,8 @@
         <w:rPr>
           <w:lang w:val="en-US"/>
         </w:rPr>
-        <w:t xml:space="preserve">is a string variable which contains </w:t>
-      </w:r>
-      <w:r>
-        <w:rPr>
-          <w:lang w:val="en-US"/>
-        </w:rPr>
-        <w:t>its corresponding name</w:t>
-      </w:r>
-      <w:r>
-        <w:rPr>
-          <w:lang w:val="en-US"/>
-        </w:rPr>
-        <w:t>.</w:t>
-      </w:r>
-      <w:r>
-        <w:rPr>
-          <w:lang w:val="en-US"/>
-        </w:rPr>
-        <w:t xml:space="preserve"> </w:t>
-      </w:r>
-      <w:r>
-        <w:rPr>
-          <w:i/>
-          <w:iCs/>
-          <w:lang w:val="en-US"/>
-        </w:rPr>
-        <w:t>geometry</w:t>
-      </w:r>
-      <w:r>
-        <w:rPr>
-          <w:lang w:val="en-US"/>
-        </w:rPr>
-        <w:t xml:space="preserve"> is a </w:t>
-      </w:r>
-      <w:r>
-        <w:rPr>
-          <w:lang w:val="en-US"/>
-        </w:rPr>
-        <w:t xml:space="preserve">Polygon(?) data type which essentially is a list of coordinates representing the borders of each area. </w:t>
-      </w:r>
-    </w:p>
-    <w:p>
-      <w:pPr>
-        <w:rPr>
-          <w:lang w:val="en-US"/>
-        </w:rPr>
-      </w:pPr>
-      <w:r>
-        <w:rPr>
-          <w:lang w:val="en-US"/>
-        </w:rPr>
-        <w:t>The map and borders between the areas form the base layer for the following visualizations.</w:t>
-      </w:r>
-    </w:p>
-    <w:p>
-      <w:pPr>
-        <w:rPr>
-          <w:lang w:val="en-US"/>
-        </w:rPr>
-      </w:pPr>
-    </w:p>
-    <w:p>
-      <w:pPr>
-        <w:rPr>
-          <w:lang w:val="en-US"/>
-        </w:rPr>
-      </w:pPr>
-      <w:r>
-        <w:rPr>
-          <w:lang w:val="en-US"/>
-        </w:rPr>
-        <w:t xml:space="preserve">We will first look into how total revenue is distributed among the areas. The relevant variables we will use are </w:t>
-      </w:r>
-      <w:proofErr w:type="spellStart"/>
-      <w:r>
-        <w:rPr>
-          <w:i/>
-          <w:iCs/>
-          <w:lang w:val="en-US"/>
-        </w:rPr>
-        <w:t>pickup_community_area</w:t>
-      </w:r>
-      <w:proofErr w:type="spellEnd"/>
-      <w:r>
-        <w:rPr>
-          <w:lang w:val="en-US"/>
-        </w:rPr>
-        <w:t xml:space="preserve"> and </w:t>
-      </w:r>
-      <w:proofErr w:type="spellStart"/>
+        <w:t xml:space="preserve">We summarized over all </w:t>
+      </w:r>
       <w:r>
         <w:rPr>
           <w:i/>
@@ -383,93 +436,6 @@
         </w:rPr>
         <w:t>trip_total</w:t>
       </w:r>
-      <w:proofErr w:type="spellEnd"/>
-      <w:r>
-        <w:rPr>
-          <w:lang w:val="en-US"/>
-        </w:rPr>
-        <w:t xml:space="preserve">. </w:t>
-      </w:r>
-      <w:proofErr w:type="spellStart"/>
-      <w:r>
-        <w:rPr>
-          <w:i/>
-          <w:iCs/>
-          <w:lang w:val="en-US"/>
-        </w:rPr>
-        <w:t>pickup_community_area</w:t>
-      </w:r>
-      <w:proofErr w:type="spellEnd"/>
-      <w:r>
-        <w:rPr>
-          <w:lang w:val="en-US"/>
-        </w:rPr>
-        <w:t xml:space="preserve"> </w:t>
-      </w:r>
-      <w:r>
-        <w:rPr>
-          <w:lang w:val="en-US"/>
-        </w:rPr>
-        <w:t xml:space="preserve">is identical to its corresponding variable in the area dataset. </w:t>
-      </w:r>
-      <w:proofErr w:type="spellStart"/>
-      <w:r>
-        <w:rPr>
-          <w:i/>
-          <w:iCs/>
-          <w:lang w:val="en-US"/>
-        </w:rPr>
-        <w:t>trip_total</w:t>
-      </w:r>
-      <w:proofErr w:type="spellEnd"/>
-      <w:r>
-        <w:rPr>
-          <w:lang w:val="en-US"/>
-        </w:rPr>
-        <w:t xml:space="preserve"> </w:t>
-      </w:r>
-      <w:r>
-        <w:rPr>
-          <w:lang w:val="en-US"/>
-        </w:rPr>
-        <w:t xml:space="preserve">is a continuous numeric variable (?) representing the entire cost of the taxi trip for the </w:t>
-      </w:r>
-      <w:r>
-        <w:rPr>
-          <w:u w:val="single"/>
-          <w:lang w:val="en-US"/>
-        </w:rPr>
-        <w:t>passenger</w:t>
-      </w:r>
-      <w:r>
-        <w:rPr>
-          <w:u w:val="single"/>
-          <w:lang w:val="en-US"/>
-        </w:rPr>
-        <w:t>.</w:t>
-      </w:r>
-      <w:r>
-        <w:rPr>
-          <w:lang w:val="en-US"/>
-        </w:rPr>
-        <w:t xml:space="preserve"> </w:t>
-      </w:r>
-      <w:r>
-        <w:rPr>
-          <w:lang w:val="en-US"/>
-        </w:rPr>
-        <w:t xml:space="preserve">We summarized over all </w:t>
-      </w:r>
-      <w:proofErr w:type="spellStart"/>
-      <w:r>
-        <w:rPr>
-          <w:i/>
-          <w:iCs/>
-          <w:lang w:val="en-US"/>
-        </w:rPr>
-        <w:t>trip_total</w:t>
-      </w:r>
-      <w:proofErr w:type="spellEnd"/>
       <w:r>
         <w:rPr>
           <w:lang w:val="en-US"/>
@@ -519,21 +485,7 @@
         <w:rPr>
           <w:lang w:val="en-US"/>
         </w:rPr>
-        <w:t xml:space="preserve"> areas for each driver to be in? Not </w:t>
-      </w:r>
-      <w:proofErr w:type="spellStart"/>
-      <w:r>
-        <w:rPr>
-          <w:lang w:val="en-US"/>
-        </w:rPr>
-        <w:t>necesarrily</w:t>
-      </w:r>
-      <w:proofErr w:type="spellEnd"/>
-      <w:r>
-        <w:rPr>
-          <w:lang w:val="en-US"/>
-        </w:rPr>
-        <w:t xml:space="preserve">. For each area there are several factors which vary; population, movement, </w:t>
+        <w:t xml:space="preserve"> areas for each driver to be in? Not necesarrily. For each area there are several factors which vary; population, movement, </w:t>
       </w:r>
       <w:r>
         <w:rPr>
@@ -642,7 +594,6 @@
         </w:rPr>
         <w:t xml:space="preserve">We extract </w:t>
       </w:r>
-      <w:proofErr w:type="spellStart"/>
       <w:r>
         <w:rPr>
           <w:i/>
@@ -651,14 +602,12 @@
         </w:rPr>
         <w:t>taxi_id</w:t>
       </w:r>
-      <w:proofErr w:type="spellEnd"/>
       <w:r>
         <w:rPr>
           <w:lang w:val="en-US"/>
         </w:rPr>
         <w:t xml:space="preserve">, </w:t>
       </w:r>
-      <w:proofErr w:type="spellStart"/>
       <w:r>
         <w:rPr>
           <w:i/>
@@ -667,14 +616,12 @@
         </w:rPr>
         <w:t>trip_start_timestamp</w:t>
       </w:r>
-      <w:proofErr w:type="spellEnd"/>
       <w:r>
         <w:rPr>
           <w:lang w:val="en-US"/>
         </w:rPr>
         <w:t xml:space="preserve">, </w:t>
       </w:r>
-      <w:proofErr w:type="spellStart"/>
       <w:r>
         <w:rPr>
           <w:i/>
@@ -683,14 +630,82 @@
         </w:rPr>
         <w:t>trip_end_timestamp</w:t>
       </w:r>
-      <w:proofErr w:type="spellEnd"/>
       <w:r>
         <w:rPr>
           <w:lang w:val="en-US"/>
         </w:rPr>
         <w:t xml:space="preserve">, </w:t>
       </w:r>
-      <w:proofErr w:type="spellStart"/>
+      <w:r>
+        <w:rPr>
+          <w:i/>
+          <w:iCs/>
+          <w:lang w:val="en-US"/>
+        </w:rPr>
+        <w:t xml:space="preserve">pickup_community_area </w:t>
+      </w:r>
+      <w:r>
+        <w:rPr>
+          <w:lang w:val="en-US"/>
+        </w:rPr>
+        <w:t xml:space="preserve">and </w:t>
+      </w:r>
+      <w:r>
+        <w:rPr>
+          <w:i/>
+          <w:iCs/>
+          <w:lang w:val="en-US"/>
+        </w:rPr>
+        <w:t>dropoff_community_area</w:t>
+      </w:r>
+      <w:r>
+        <w:rPr>
+          <w:lang w:val="en-US"/>
+        </w:rPr>
+        <w:t xml:space="preserve"> from our dataset. </w:t>
+      </w:r>
+      <w:r>
+        <w:rPr>
+          <w:i/>
+          <w:iCs/>
+          <w:lang w:val="en-US"/>
+        </w:rPr>
+        <w:t xml:space="preserve">taxi_id </w:t>
+      </w:r>
+      <w:r>
+        <w:rPr>
+          <w:lang w:val="en-US"/>
+        </w:rPr>
+        <w:t xml:space="preserve">is an unique string identifier for each taxi and </w:t>
+      </w:r>
+      <w:r>
+        <w:rPr>
+          <w:i/>
+          <w:iCs/>
+          <w:lang w:val="en-US"/>
+        </w:rPr>
+        <w:t xml:space="preserve">pickup_community_area </w:t>
+      </w:r>
+      <w:r>
+        <w:rPr>
+          <w:lang w:val="en-US"/>
+        </w:rPr>
+        <w:t xml:space="preserve">and </w:t>
+      </w:r>
+      <w:r>
+        <w:rPr>
+          <w:i/>
+          <w:iCs/>
+          <w:lang w:val="en-US"/>
+        </w:rPr>
+        <w:t xml:space="preserve">dropoff_community_area </w:t>
+      </w:r>
+      <w:r>
+        <w:rPr>
+          <w:lang w:val="en-US"/>
+        </w:rPr>
+        <w:t xml:space="preserve">are identical to the previous description of </w:t>
+      </w:r>
       <w:r>
         <w:rPr>
           <w:i/>
@@ -699,14 +714,19 @@
         </w:rPr>
         <w:t>pickup_community_area</w:t>
       </w:r>
-      <w:proofErr w:type="spellEnd"/>
-      <w:r>
-        <w:rPr>
-          <w:i/>
-          <w:iCs/>
-          <w:lang w:val="en-US"/>
-        </w:rPr>
-        <w:t xml:space="preserve"> </w:t>
+      <w:r>
+        <w:rPr>
+          <w:lang w:val="en-US"/>
+        </w:rPr>
+        <w:t xml:space="preserve">. </w:t>
+      </w:r>
+      <w:r>
+        <w:rPr>
+          <w:i/>
+          <w:iCs/>
+          <w:lang w:val="en-US"/>
+        </w:rPr>
+        <w:t xml:space="preserve">trip_start_timestamp </w:t>
       </w:r>
       <w:r>
         <w:rPr>
@@ -714,135 +734,6 @@
         </w:rPr>
         <w:t xml:space="preserve">and </w:t>
       </w:r>
-      <w:proofErr w:type="spellStart"/>
-      <w:r>
-        <w:rPr>
-          <w:i/>
-          <w:iCs/>
-          <w:lang w:val="en-US"/>
-        </w:rPr>
-        <w:t>dropoff_community_area</w:t>
-      </w:r>
-      <w:proofErr w:type="spellEnd"/>
-      <w:r>
-        <w:rPr>
-          <w:lang w:val="en-US"/>
-        </w:rPr>
-        <w:t xml:space="preserve"> from our dataset. </w:t>
-      </w:r>
-      <w:proofErr w:type="spellStart"/>
-      <w:r>
-        <w:rPr>
-          <w:i/>
-          <w:iCs/>
-          <w:lang w:val="en-US"/>
-        </w:rPr>
-        <w:t>taxi_id</w:t>
-      </w:r>
-      <w:proofErr w:type="spellEnd"/>
-      <w:r>
-        <w:rPr>
-          <w:i/>
-          <w:iCs/>
-          <w:lang w:val="en-US"/>
-        </w:rPr>
-        <w:t xml:space="preserve"> </w:t>
-      </w:r>
-      <w:r>
-        <w:rPr>
-          <w:lang w:val="en-US"/>
-        </w:rPr>
-        <w:t xml:space="preserve">is an unique string identifier for each taxi and </w:t>
-      </w:r>
-      <w:proofErr w:type="spellStart"/>
-      <w:r>
-        <w:rPr>
-          <w:i/>
-          <w:iCs/>
-          <w:lang w:val="en-US"/>
-        </w:rPr>
-        <w:t>pickup_community_area</w:t>
-      </w:r>
-      <w:proofErr w:type="spellEnd"/>
-      <w:r>
-        <w:rPr>
-          <w:i/>
-          <w:iCs/>
-          <w:lang w:val="en-US"/>
-        </w:rPr>
-        <w:t xml:space="preserve"> </w:t>
-      </w:r>
-      <w:r>
-        <w:rPr>
-          <w:lang w:val="en-US"/>
-        </w:rPr>
-        <w:t xml:space="preserve">and </w:t>
-      </w:r>
-      <w:proofErr w:type="spellStart"/>
-      <w:r>
-        <w:rPr>
-          <w:i/>
-          <w:iCs/>
-          <w:lang w:val="en-US"/>
-        </w:rPr>
-        <w:t>dropoff_community_area</w:t>
-      </w:r>
-      <w:proofErr w:type="spellEnd"/>
-      <w:r>
-        <w:rPr>
-          <w:i/>
-          <w:iCs/>
-          <w:lang w:val="en-US"/>
-        </w:rPr>
-        <w:t xml:space="preserve"> </w:t>
-      </w:r>
-      <w:r>
-        <w:rPr>
-          <w:lang w:val="en-US"/>
-        </w:rPr>
-        <w:t xml:space="preserve">are identical to the previous description of </w:t>
-      </w:r>
-      <w:proofErr w:type="spellStart"/>
-      <w:r>
-        <w:rPr>
-          <w:i/>
-          <w:iCs/>
-          <w:lang w:val="en-US"/>
-        </w:rPr>
-        <w:t>pickup_community_area</w:t>
-      </w:r>
-      <w:proofErr w:type="spellEnd"/>
-      <w:r>
-        <w:rPr>
-          <w:lang w:val="en-US"/>
-        </w:rPr>
-        <w:t xml:space="preserve">. </w:t>
-      </w:r>
-      <w:proofErr w:type="spellStart"/>
-      <w:r>
-        <w:rPr>
-          <w:i/>
-          <w:iCs/>
-          <w:lang w:val="en-US"/>
-        </w:rPr>
-        <w:t>trip_start_timestamp</w:t>
-      </w:r>
-      <w:proofErr w:type="spellEnd"/>
-      <w:r>
-        <w:rPr>
-          <w:i/>
-          <w:iCs/>
-          <w:lang w:val="en-US"/>
-        </w:rPr>
-        <w:t xml:space="preserve"> </w:t>
-      </w:r>
-      <w:r>
-        <w:rPr>
-          <w:lang w:val="en-US"/>
-        </w:rPr>
-        <w:t xml:space="preserve">and </w:t>
-      </w:r>
-      <w:proofErr w:type="spellStart"/>
       <w:r>
         <w:rPr>
           <w:i/>
@@ -851,140 +742,241 @@
         </w:rPr>
         <w:t>trip_end_timestamp</w:t>
       </w:r>
-      <w:proofErr w:type="spellEnd"/>
-      <w:r>
-        <w:rPr>
-          <w:lang w:val="en-US"/>
-        </w:rPr>
-        <w:t xml:space="preserve"> are date strings one the format “MM/DD/YYYY </w:t>
-      </w:r>
-      <w:proofErr w:type="spellStart"/>
-      <w:r>
-        <w:rPr>
-          <w:lang w:val="en-US"/>
-        </w:rPr>
-        <w:t>hh:mm:ss</w:t>
-      </w:r>
-      <w:proofErr w:type="spellEnd"/>
-      <w:r>
-        <w:rPr>
-          <w:lang w:val="en-US"/>
-        </w:rPr>
-        <w:t xml:space="preserve">”, which indicates time of trip start and end.  </w:t>
-      </w:r>
-      <w:r>
-        <w:rPr>
-          <w:lang w:val="en-US"/>
-        </w:rPr>
-        <w:t xml:space="preserve">We should note that the data has been rounded to nearest 15 minute for privacy purposes. Therefore the result will not be 100% accurate, but it will give a good estimate of the true time to </w:t>
-      </w:r>
-      <w:proofErr w:type="spellStart"/>
-      <w:r>
-        <w:rPr>
-          <w:lang w:val="en-US"/>
-        </w:rPr>
-        <w:t>pickup</w:t>
-      </w:r>
-      <w:proofErr w:type="spellEnd"/>
-      <w:r>
-        <w:rPr>
-          <w:lang w:val="en-US"/>
-        </w:rPr>
-        <w:t>.</w:t>
-      </w:r>
-    </w:p>
-    <w:p>
-      <w:pPr>
-        <w:rPr>
-          <w:lang w:val="en-US"/>
-        </w:rPr>
-      </w:pPr>
-    </w:p>
-    <w:p>
-      <w:pPr>
-        <w:rPr>
-          <w:lang w:val="en-US"/>
-        </w:rPr>
-      </w:pPr>
-      <w:r>
-        <w:rPr>
-          <w:lang w:val="en-US"/>
-        </w:rPr>
-        <w:t xml:space="preserve">--Insert analysis and comparison to the </w:t>
-      </w:r>
-      <w:proofErr w:type="spellStart"/>
-      <w:r>
-        <w:rPr>
-          <w:lang w:val="en-US"/>
-        </w:rPr>
-        <w:t>trip_total</w:t>
-      </w:r>
-      <w:proofErr w:type="spellEnd"/>
-      <w:r>
-        <w:rPr>
-          <w:lang w:val="en-US"/>
-        </w:rPr>
-        <w:t>---</w:t>
-      </w:r>
-    </w:p>
-    <w:p>
-      <w:pPr>
-        <w:rPr>
-          <w:lang w:val="en-US"/>
-        </w:rPr>
-      </w:pPr>
-    </w:p>
-    <w:p>
-      <w:pPr>
-        <w:rPr>
-          <w:lang w:val="en-US"/>
-        </w:rPr>
-      </w:pPr>
-      <w:r>
-        <w:rPr>
-          <w:lang w:val="en-US"/>
-        </w:rPr>
-        <w:t>Maybe analyze</w:t>
-      </w:r>
-      <w:r>
-        <w:rPr>
-          <w:lang w:val="en-US"/>
-        </w:rPr>
-        <w:t xml:space="preserve"> take earnings into account as well</w:t>
-      </w:r>
-    </w:p>
-    <w:p>
-      <w:pPr>
-        <w:rPr>
-          <w:lang w:val="en-US"/>
-        </w:rPr>
-      </w:pPr>
-    </w:p>
-    <w:p>
-      <w:pPr>
-        <w:rPr>
-          <w:lang w:val="en-US"/>
-        </w:rPr>
-      </w:pPr>
-      <w:r>
-        <w:rPr>
-          <w:lang w:val="en-US"/>
-        </w:rPr>
-        <w:t xml:space="preserve">If not: write </w:t>
-      </w:r>
-      <w:proofErr w:type="spellStart"/>
-      <w:r>
-        <w:rPr>
-          <w:lang w:val="en-US"/>
-        </w:rPr>
-        <w:t>abot</w:t>
-      </w:r>
-      <w:proofErr w:type="spellEnd"/>
-      <w:r>
-        <w:rPr>
-          <w:lang w:val="en-US"/>
-        </w:rPr>
-        <w:t xml:space="preserve"> how earnings would be a natural next step for further analysis. This could in the end culminate in a machine learning model recommending each taxi driver where to drive after a pickup based time of day, time of week and current area.</w:t>
+      <w:r>
+        <w:rPr>
+          <w:lang w:val="en-US"/>
+        </w:rPr>
+        <w:t xml:space="preserve"> are date strings one the format “MM/DD/YYYY hh:mm:ss”, which indicates time of trip start and end.  </w:t>
+      </w:r>
+      <w:r>
+        <w:rPr>
+          <w:lang w:val="en-US"/>
+        </w:rPr>
+        <w:t xml:space="preserve">We should note that the </w:t>
+      </w:r>
+      <w:r>
+        <w:rPr>
+          <w:lang w:val="en-US"/>
+        </w:rPr>
+        <w:t>timestamps</w:t>
+      </w:r>
+      <w:r>
+        <w:rPr>
+          <w:lang w:val="en-US"/>
+        </w:rPr>
+        <w:t xml:space="preserve"> has been rounded to nearest 15 minute for privacy purposes. Therefore the result will not be 100% accurate, but it will give a good estimate of the true time to pickup.</w:t>
+      </w:r>
+    </w:p>
+    <w:p>
+      <w:pPr>
+        <w:rPr>
+          <w:lang w:val="en-US"/>
+        </w:rPr>
+      </w:pPr>
+    </w:p>
+    <w:p>
+      <w:pPr>
+        <w:rPr>
+          <w:lang w:val="en-US"/>
+        </w:rPr>
+      </w:pPr>
+      <w:r>
+        <w:rPr>
+          <w:lang w:val="en-US"/>
+        </w:rPr>
+        <w:t xml:space="preserve">When considering optimal areas for each individual taxi driver, the plots paint a fairly different picture. </w:t>
+      </w:r>
+      <w:r>
+        <w:rPr>
+          <w:lang w:val="en-US"/>
+        </w:rPr>
+        <w:t>T</w:t>
+      </w:r>
+      <w:r>
+        <w:rPr>
+          <w:lang w:val="en-US"/>
+        </w:rPr>
+        <w:t xml:space="preserve">he revenue plot and activity plot both point towards the areas around </w:t>
+      </w:r>
+      <w:r>
+        <w:rPr>
+          <w:lang w:val="en-US"/>
+        </w:rPr>
+        <w:t>Loop</w:t>
+      </w:r>
+      <w:r>
+        <w:rPr>
+          <w:lang w:val="en-US"/>
+        </w:rPr>
+        <w:t xml:space="preserve"> as generating </w:t>
+      </w:r>
+      <w:r>
+        <w:rPr>
+          <w:lang w:val="en-US"/>
+        </w:rPr>
+        <w:t xml:space="preserve">the </w:t>
+      </w:r>
+      <w:r>
+        <w:rPr>
+          <w:lang w:val="en-US"/>
+        </w:rPr>
+        <w:t>most money</w:t>
+      </w:r>
+      <w:r>
+        <w:rPr>
+          <w:lang w:val="en-US"/>
+        </w:rPr>
+        <w:t xml:space="preserve">. This is considered the center of downtown. In addition O’Hare, the airport of Chicago, is one of the top earners. When plotting the waiting time, however, it is clear that these taxis in these areas also are more prone to waiting time – with O’Hare averaging 95 minutes in waiting time. </w:t>
+      </w:r>
+    </w:p>
+    <w:p>
+      <w:pPr>
+        <w:rPr>
+          <w:lang w:val="en-US"/>
+        </w:rPr>
+      </w:pPr>
+    </w:p>
+    <w:p>
+      <w:pPr>
+        <w:rPr>
+          <w:lang w:val="en-US"/>
+        </w:rPr>
+      </w:pPr>
+      <w:r>
+        <w:rPr>
+          <w:lang w:val="en-US"/>
+        </w:rPr>
+        <w:t xml:space="preserve">None of these plots paint the whole picture on its own. Although the waiting time at O’Hare airport is large, a trip from the airport to the city center would generate much more revenue  than a trip from Loop to West Town. To take these differences into account, we will combine three factors which will make a measure for </w:t>
+      </w:r>
+      <w:r>
+        <w:rPr>
+          <w:i/>
+          <w:iCs/>
+          <w:lang w:val="en-US"/>
+        </w:rPr>
+        <w:t>expected hourly salary</w:t>
+      </w:r>
+      <w:r>
+        <w:rPr>
+          <w:lang w:val="en-US"/>
+        </w:rPr>
+        <w:t xml:space="preserve"> in each area. </w:t>
+      </w:r>
+    </w:p>
+    <w:p>
+      <w:pPr>
+        <w:rPr>
+          <w:lang w:val="en-US"/>
+        </w:rPr>
+      </w:pPr>
+      <w:r>
+        <w:rPr>
+          <w:lang w:val="en-US"/>
+        </w:rPr>
+        <w:t>Our expected salary is  made up of two main components: expected income and expected time spent: (expected income / expected time). Expected time spent will further be divided into expected waiting time and expected trip time. These estimators(maybe not call them this) are obtained by averaging over our dataset in similar fashion as done earlier. The distribution for each area is shown below: (if we bootstrap, mention it here)</w:t>
+      </w:r>
+    </w:p>
+    <w:p>
+      <w:pPr>
+        <w:rPr>
+          <w:lang w:val="en-US"/>
+        </w:rPr>
+      </w:pPr>
+    </w:p>
+    <w:p>
+      <w:pPr>
+        <w:rPr>
+          <w:lang w:val="en-US"/>
+        </w:rPr>
+      </w:pPr>
+    </w:p>
+    <w:p>
+      <w:pPr>
+        <w:rPr>
+          <w:lang w:val="en-US"/>
+        </w:rPr>
+      </w:pPr>
+    </w:p>
+    <w:p>
+      <w:pPr>
+        <w:rPr>
+          <w:lang w:val="en-US"/>
+        </w:rPr>
+      </w:pPr>
+      <w:r>
+        <w:rPr>
+          <w:lang w:val="en-US"/>
+        </w:rPr>
+        <w:t>--- Wrap up ---</w:t>
+      </w:r>
+    </w:p>
+    <w:p>
+      <w:pPr>
+        <w:rPr>
+          <w:lang w:val="en-US"/>
+        </w:rPr>
+      </w:pPr>
+    </w:p>
+    <w:p>
+      <w:pPr>
+        <w:rPr>
+          <w:lang w:val="en-US"/>
+        </w:rPr>
+      </w:pPr>
+    </w:p>
+    <w:p>
+      <w:pPr>
+        <w:rPr>
+          <w:lang w:val="en-US"/>
+        </w:rPr>
+      </w:pPr>
+    </w:p>
+    <w:p>
+      <w:pPr>
+        <w:rPr>
+          <w:lang w:val="en-US"/>
+        </w:rPr>
+      </w:pPr>
+    </w:p>
+    <w:p>
+      <w:pPr>
+        <w:rPr>
+          <w:lang w:val="en-US"/>
+        </w:rPr>
+      </w:pPr>
+    </w:p>
+    <w:p>
+      <w:pPr>
+        <w:rPr>
+          <w:lang w:val="en-US"/>
+        </w:rPr>
+      </w:pPr>
+    </w:p>
+    <w:p>
+      <w:pPr>
+        <w:rPr>
+          <w:lang w:val="en-US"/>
+        </w:rPr>
+      </w:pPr>
+    </w:p>
+    <w:p>
+      <w:pPr>
+        <w:rPr>
+          <w:lang w:val="en-US"/>
+        </w:rPr>
+      </w:pPr>
+    </w:p>
+    <w:p>
+      <w:pPr>
+        <w:rPr>
+          <w:lang w:val="en-US"/>
+        </w:rPr>
+      </w:pPr>
+      <w:r>
+        <w:rPr>
+          <w:lang w:val="en-US"/>
+        </w:rPr>
+        <w:t>If not: write abot how earnings would be a natural next step for further analysis. This could in the end culminate in a machine learning model recommending each taxi driver where to drive after a pickup based time of day, time of week and current area.</w:t>
       </w:r>
     </w:p>
     <w:p>

</xml_diff>